<commit_message>
Add source to description.
</commit_message>
<xml_diff>
--- a/CocktailMaker/Project_description.docx
+++ b/CocktailMaker/Project_description.docx
@@ -1,10 +1,10 @@
 
 <file path=word/document.xml><?xml version="1.0" encoding="utf-8"?>
-<w:document xmlns:wpc="http://schemas.microsoft.com/office/word/2010/wordprocessingCanvas" xmlns:cx="http://schemas.microsoft.com/office/drawing/2014/chartex" xmlns:cx1="http://schemas.microsoft.com/office/drawing/2015/9/8/chartex" xmlns:cx2="http://schemas.microsoft.com/office/drawing/2015/10/21/chartex" xmlns:cx3="http://schemas.microsoft.com/office/drawing/2016/5/9/chartex" xmlns:cx4="http://schemas.microsoft.com/office/drawing/2016/5/10/chartex" xmlns:cx5="http://schemas.microsoft.com/office/drawing/2016/5/11/chartex" xmlns:cx6="http://schemas.microsoft.com/office/drawing/2016/5/12/chartex" xmlns:cx7="http://schemas.microsoft.com/office/drawing/2016/5/13/chartex" xmlns:cx8="http://schemas.microsoft.com/office/drawing/2016/5/14/chartex" xmlns:mc="http://schemas.openxmlformats.org/markup-compatibility/2006" xmlns:aink="http://schemas.microsoft.com/office/drawing/2016/ink" xmlns:am3d="http://schemas.microsoft.com/office/drawing/2017/model3d" xmlns:o="urn:schemas-microsoft-com:office:office" xmlns:oel="http://schemas.microsoft.com/office/2019/extlst" xmlns:r="http://schemas.openxmlformats.org/officeDocument/2006/relationships" xmlns:m="http://schemas.openxmlformats.org/officeDocument/2006/math" xmlns:v="urn:schemas-microsoft-com:vml" xmlns:wp14="http://schemas.microsoft.com/office/word/2010/wordprocessingDrawing" xmlns:wp="http://schemas.openxmlformats.org/drawingml/2006/wordprocessingDrawing" xmlns:w10="urn:schemas-microsoft-com:office:word" xmlns:w="http://schemas.openxmlformats.org/wordprocessingml/2006/main" xmlns:w14="http://schemas.microsoft.com/office/word/2010/wordml" xmlns:w15="http://schemas.microsoft.com/office/word/2012/wordml" xmlns:w16cex="http://schemas.microsoft.com/office/word/2018/wordml/cex" xmlns:w16cid="http://schemas.microsoft.com/office/word/2016/wordml/cid" xmlns:w16="http://schemas.microsoft.com/office/word/2018/wordml" xmlns:w16sdtdh="http://schemas.microsoft.com/office/word/2020/wordml/sdtdatahash" xmlns:w16se="http://schemas.microsoft.com/office/word/2015/wordml/symex" xmlns:wpg="http://schemas.microsoft.com/office/word/2010/wordprocessingGroup" xmlns:wpi="http://schemas.microsoft.com/office/word/2010/wordprocessingInk" xmlns:wne="http://schemas.microsoft.com/office/word/2006/wordml" xmlns:wps="http://schemas.microsoft.com/office/word/2010/wordprocessingShape" mc:Ignorable="w14 w15 w16se w16cid w16 w16cex w16sdtdh wp14">
+<w:document xmlns:wpc="http://schemas.microsoft.com/office/word/2010/wordprocessingCanvas" xmlns:cx="http://schemas.microsoft.com/office/drawing/2014/chartex" xmlns:cx1="http://schemas.microsoft.com/office/drawing/2015/9/8/chartex" xmlns:cx2="http://schemas.microsoft.com/office/drawing/2015/10/21/chartex" xmlns:cx3="http://schemas.microsoft.com/office/drawing/2016/5/9/chartex" xmlns:cx4="http://schemas.microsoft.com/office/drawing/2016/5/10/chartex" xmlns:cx5="http://schemas.microsoft.com/office/drawing/2016/5/11/chartex" xmlns:cx6="http://schemas.microsoft.com/office/drawing/2016/5/12/chartex" xmlns:cx7="http://schemas.microsoft.com/office/drawing/2016/5/13/chartex" xmlns:cx8="http://schemas.microsoft.com/office/drawing/2016/5/14/chartex" xmlns:mc="http://schemas.openxmlformats.org/markup-compatibility/2006" xmlns:aink="http://schemas.microsoft.com/office/drawing/2016/ink" xmlns:am3d="http://schemas.microsoft.com/office/drawing/2017/model3d" xmlns:o="urn:schemas-microsoft-com:office:office" xmlns:r="http://schemas.openxmlformats.org/officeDocument/2006/relationships" xmlns:m="http://schemas.openxmlformats.org/officeDocument/2006/math" xmlns:v="urn:schemas-microsoft-com:vml" xmlns:wp14="http://schemas.microsoft.com/office/word/2010/wordprocessingDrawing" xmlns:wp="http://schemas.openxmlformats.org/drawingml/2006/wordprocessingDrawing" xmlns:w10="urn:schemas-microsoft-com:office:word" xmlns:w="http://schemas.openxmlformats.org/wordprocessingml/2006/main" xmlns:w14="http://schemas.microsoft.com/office/word/2010/wordml" xmlns:w15="http://schemas.microsoft.com/office/word/2012/wordml" xmlns:w16cex="http://schemas.microsoft.com/office/word/2018/wordml/cex" xmlns:w16cid="http://schemas.microsoft.com/office/word/2016/wordml/cid" xmlns:w16="http://schemas.microsoft.com/office/word/2018/wordml" xmlns:w16sdtdh="http://schemas.microsoft.com/office/word/2020/wordml/sdtdatahash" xmlns:w16se="http://schemas.microsoft.com/office/word/2015/wordml/symex" xmlns:wpg="http://schemas.microsoft.com/office/word/2010/wordprocessingGroup" xmlns:wpi="http://schemas.microsoft.com/office/word/2010/wordprocessingInk" xmlns:wne="http://schemas.microsoft.com/office/word/2006/wordml" xmlns:wps="http://schemas.microsoft.com/office/word/2010/wordprocessingShape" mc:Ignorable="w14 w15 w16se w16cid w16 w16cex w16sdtdh wp14">
   <w:body>
     <w:tbl>
       <w:tblPr>
-        <w:tblStyle w:val="Tabela-Siatka"/>
+        <w:tblStyle w:val="TableGrid"/>
         <w:tblW w:w="9357" w:type="dxa"/>
         <w:tblLayout w:type="fixed"/>
         <w:tblCellMar>
@@ -35,7 +35,7 @@
           </w:tcPr>
           <w:p>
             <w:pPr>
-              <w:pStyle w:val="Nagwek2"/>
+              <w:pStyle w:val="Heading2"/>
             </w:pPr>
             <w:r>
               <w:t>Imię</w:t>
@@ -65,7 +65,7 @@
           </w:tcPr>
           <w:p>
             <w:pPr>
-              <w:pStyle w:val="Nagwek2"/>
+              <w:pStyle w:val="Heading2"/>
             </w:pPr>
             <w:r>
               <w:t>Numer indeksu</w:t>
@@ -101,7 +101,7 @@
           </w:tcPr>
           <w:p>
             <w:pPr>
-              <w:pStyle w:val="Nagwek2"/>
+              <w:pStyle w:val="Heading2"/>
             </w:pPr>
             <w:r>
               <w:t>Nazwisko</w:t>
@@ -131,7 +131,7 @@
           </w:tcPr>
           <w:p>
             <w:pPr>
-              <w:pStyle w:val="Nagwek2"/>
+              <w:pStyle w:val="Heading2"/>
             </w:pPr>
             <w:r>
               <w:t>Nazwa przedmiotu</w:t>
@@ -167,7 +167,7 @@
           </w:tcPr>
           <w:p>
             <w:pPr>
-              <w:pStyle w:val="Nagwek2"/>
+              <w:pStyle w:val="Heading2"/>
             </w:pPr>
             <w:r>
               <w:rPr>
@@ -217,7 +217,7 @@
           </w:tcPr>
           <w:p>
             <w:pPr>
-              <w:pStyle w:val="Nagwek2"/>
+              <w:pStyle w:val="Heading2"/>
             </w:pPr>
             <w:r>
               <w:t>Rok Akademicki</w:t>
@@ -253,7 +253,7 @@
           </w:tcPr>
           <w:p>
             <w:pPr>
-              <w:pStyle w:val="Nagwek2"/>
+              <w:pStyle w:val="Heading2"/>
             </w:pPr>
             <w:r>
               <w:t>Oczekiwana ocena</w:t>
@@ -283,7 +283,7 @@
           </w:tcPr>
           <w:p>
             <w:pPr>
-              <w:pStyle w:val="Nagwek2"/>
+              <w:pStyle w:val="Heading2"/>
             </w:pPr>
             <w:r>
               <w:t>Semestr</w:t>
@@ -319,7 +319,7 @@
           </w:tcPr>
           <w:p>
             <w:pPr>
-              <w:pStyle w:val="Nagwek2"/>
+              <w:pStyle w:val="Heading2"/>
             </w:pPr>
             <w:r>
               <w:t>Liczba osób w grupie</w:t>
@@ -349,7 +349,7 @@
           </w:tcPr>
           <w:p>
             <w:pPr>
-              <w:pStyle w:val="Nagwek2"/>
+              <w:pStyle w:val="Heading2"/>
             </w:pPr>
             <w:r>
               <w:t>Grupa</w:t>
@@ -395,7 +395,7 @@
           </w:tcPr>
           <w:p>
             <w:pPr>
-              <w:pStyle w:val="Nagwek2"/>
+              <w:pStyle w:val="Heading2"/>
             </w:pPr>
             <w:r>
               <w:t>Technologie</w:t>
@@ -406,7 +406,7 @@
     </w:tbl>
     <w:tbl>
       <w:tblPr>
-        <w:tblStyle w:val="Siatkatabelijasna"/>
+        <w:tblStyle w:val="TableGridLight"/>
         <w:tblW w:w="0" w:type="auto"/>
         <w:tblBorders>
           <w:top w:val="none" w:sz="0" w:space="0" w:color="auto"/>
@@ -440,7 +440,7 @@
           </w:tcPr>
           <w:p>
             <w:pPr>
-              <w:pStyle w:val="Nagwek1"/>
+              <w:pStyle w:val="Heading1"/>
               <w:rPr>
                 <w:lang w:bidi="pl-PL"/>
               </w:rPr>
@@ -454,7 +454,7 @@
           </w:p>
           <w:p>
             <w:pPr>
-              <w:pStyle w:val="Nagwek1"/>
+              <w:pStyle w:val="Heading1"/>
             </w:pPr>
             <w:r>
               <w:rPr>
@@ -470,7 +470,7 @@
           </w:tcPr>
           <w:p>
             <w:pPr>
-              <w:pStyle w:val="Nagwek1"/>
+              <w:pStyle w:val="Heading1"/>
               <w:rPr>
                 <w:lang w:bidi="pl-PL"/>
               </w:rPr>
@@ -487,7 +487,7 @@
           </w:p>
           <w:p>
             <w:pPr>
-              <w:pStyle w:val="Nagwek1"/>
+              <w:pStyle w:val="Heading1"/>
               <w:rPr>
                 <w:lang w:val="en-US"/>
               </w:rPr>
@@ -622,7 +622,7 @@
     </w:tbl>
     <w:tbl>
       <w:tblPr>
-        <w:tblStyle w:val="Tabela-Siatka"/>
+        <w:tblStyle w:val="TableGrid"/>
         <w:tblW w:w="9357" w:type="dxa"/>
         <w:tblLayout w:type="fixed"/>
         <w:tblCellMar>
@@ -648,7 +648,7 @@
           </w:tcPr>
           <w:p>
             <w:pPr>
-              <w:pStyle w:val="Nagwek2"/>
+              <w:pStyle w:val="Heading2"/>
               <w:tabs>
                 <w:tab w:val="left" w:pos="1580"/>
               </w:tabs>
@@ -676,7 +676,7 @@
           </w:tcPr>
           <w:p>
             <w:pPr>
-              <w:pStyle w:val="Nagwek1"/>
+              <w:pStyle w:val="Heading1"/>
             </w:pPr>
             <w:r>
               <w:t>Krótkie podsumowanie aplikacji:</w:t>
@@ -684,7 +684,7 @@
           </w:p>
           <w:p>
             <w:pPr>
-              <w:pStyle w:val="Nagwek1"/>
+              <w:pStyle w:val="Heading1"/>
             </w:pPr>
             <w:r>
               <w:t>Aplikacja będzie służyć do wyświetlania dostępnych do zrobienia drinków na podstawie posiadanych przez niego produktów</w:t>
@@ -712,7 +712,7 @@
           </w:tcPr>
           <w:p>
             <w:pPr>
-              <w:pStyle w:val="Nagwek2"/>
+              <w:pStyle w:val="Heading2"/>
               <w:tabs>
                 <w:tab w:val="left" w:pos="1580"/>
               </w:tabs>
@@ -736,7 +736,7 @@
           </w:tcPr>
           <w:p>
             <w:pPr>
-              <w:pStyle w:val="Nagwek1"/>
+              <w:pStyle w:val="Heading1"/>
             </w:pPr>
             <w:r>
               <w:t>Opis Dostarczanych Funkcjonalności:</w:t>
@@ -744,7 +744,7 @@
           </w:p>
           <w:p>
             <w:pPr>
-              <w:pStyle w:val="Nagwek1"/>
+              <w:pStyle w:val="Heading1"/>
             </w:pPr>
             <w:r>
               <w:t>Użytkownik w głównym widoku zobaczy belkę/przycisk umożliwiający dodanie składników. Będą one podzielone na kate</w:t>
@@ -845,7 +845,7 @@
           </w:tcPr>
           <w:p>
             <w:pPr>
-              <w:pStyle w:val="Nagwek2"/>
+              <w:pStyle w:val="Heading2"/>
               <w:tabs>
                 <w:tab w:val="left" w:pos="1580"/>
               </w:tabs>
@@ -869,7 +869,7 @@
           </w:tcPr>
           <w:p>
             <w:pPr>
-              <w:pStyle w:val="Nagwek1"/>
+              <w:pStyle w:val="Heading1"/>
             </w:pPr>
             <w:r>
               <w:t>Opis Zewnętrznych Źródeł Danych</w:t>
@@ -877,16 +877,12 @@
           </w:p>
           <w:p>
             <w:pPr>
-              <w:pStyle w:val="Nagwek1"/>
-              <w:rPr>
-                <w:lang w:val="en-US"/>
-              </w:rPr>
+              <w:pStyle w:val="Heading1"/>
             </w:pPr>
             <w:hyperlink r:id="rId8" w:history="1">
               <w:r>
                 <w:rPr>
-                  <w:rStyle w:val="Hipercze"/>
-                  <w:lang w:val="en-US"/>
+                  <w:rStyle w:val="Hyperlink"/>
                 </w:rPr>
                 <w:t>https://en.wikipedia.org/wiki/List_of_cocktails</w:t>
               </w:r>
@@ -894,12 +890,12 @@
           </w:p>
           <w:p>
             <w:pPr>
-              <w:pStyle w:val="Nagwek1"/>
+              <w:pStyle w:val="Heading1"/>
             </w:pPr>
             <w:hyperlink r:id="rId9" w:history="1">
               <w:r>
                 <w:rPr>
-                  <w:rStyle w:val="Hipercze"/>
+                  <w:rStyle w:val="Hyperlink"/>
                 </w:rPr>
                 <w:t>https://www.mojbar.pl/przepisy-na-drinki/</w:t>
               </w:r>
@@ -907,8 +903,40 @@
           </w:p>
           <w:p>
             <w:pPr>
-              <w:pStyle w:val="Nagwek1"/>
+              <w:pStyle w:val="Heading1"/>
             </w:pPr>
+            <w:r>
+              <w:t>https</w:t>
+            </w:r>
+            <w:proofErr w:type="gramStart"/>
+            <w:r>
+              <w:t>://www</w:t>
+            </w:r>
+            <w:proofErr w:type="gramEnd"/>
+            <w:r>
+              <w:t>.</w:t>
+            </w:r>
+            <w:proofErr w:type="gramStart"/>
+            <w:r>
+              <w:t>thecocktaildb</w:t>
+            </w:r>
+            <w:proofErr w:type="gramEnd"/>
+            <w:r>
+              <w:t>.</w:t>
+            </w:r>
+            <w:proofErr w:type="gramStart"/>
+            <w:r>
+              <w:t>com</w:t>
+            </w:r>
+            <w:proofErr w:type="gramEnd"/>
+            <w:r>
+              <w:t>/api.</w:t>
+            </w:r>
+            <w:proofErr w:type="gramStart"/>
+            <w:r>
+              <w:t>php</w:t>
+            </w:r>
+            <w:proofErr w:type="gramEnd"/>
           </w:p>
         </w:tc>
       </w:tr>
@@ -933,7 +961,7 @@
 </file>
 
 <file path=word/endnotes.xml><?xml version="1.0" encoding="utf-8"?>
-<w:endnotes xmlns:wpc="http://schemas.microsoft.com/office/word/2010/wordprocessingCanvas" xmlns:cx="http://schemas.microsoft.com/office/drawing/2014/chartex" xmlns:cx1="http://schemas.microsoft.com/office/drawing/2015/9/8/chartex" xmlns:cx2="http://schemas.microsoft.com/office/drawing/2015/10/21/chartex" xmlns:cx3="http://schemas.microsoft.com/office/drawing/2016/5/9/chartex" xmlns:cx4="http://schemas.microsoft.com/office/drawing/2016/5/10/chartex" xmlns:cx5="http://schemas.microsoft.com/office/drawing/2016/5/11/chartex" xmlns:cx6="http://schemas.microsoft.com/office/drawing/2016/5/12/chartex" xmlns:cx7="http://schemas.microsoft.com/office/drawing/2016/5/13/chartex" xmlns:cx8="http://schemas.microsoft.com/office/drawing/2016/5/14/chartex" xmlns:mc="http://schemas.openxmlformats.org/markup-compatibility/2006" xmlns:aink="http://schemas.microsoft.com/office/drawing/2016/ink" xmlns:am3d="http://schemas.microsoft.com/office/drawing/2017/model3d" xmlns:o="urn:schemas-microsoft-com:office:office" xmlns:oel="http://schemas.microsoft.com/office/2019/extlst" xmlns:r="http://schemas.openxmlformats.org/officeDocument/2006/relationships" xmlns:m="http://schemas.openxmlformats.org/officeDocument/2006/math" xmlns:v="urn:schemas-microsoft-com:vml" xmlns:wp14="http://schemas.microsoft.com/office/word/2010/wordprocessingDrawing" xmlns:wp="http://schemas.openxmlformats.org/drawingml/2006/wordprocessingDrawing" xmlns:w10="urn:schemas-microsoft-com:office:word" xmlns:w="http://schemas.openxmlformats.org/wordprocessingml/2006/main" xmlns:w14="http://schemas.microsoft.com/office/word/2010/wordml" xmlns:w15="http://schemas.microsoft.com/office/word/2012/wordml" xmlns:w16cex="http://schemas.microsoft.com/office/word/2018/wordml/cex" xmlns:w16cid="http://schemas.microsoft.com/office/word/2016/wordml/cid" xmlns:w16="http://schemas.microsoft.com/office/word/2018/wordml" xmlns:w16sdtdh="http://schemas.microsoft.com/office/word/2020/wordml/sdtdatahash" xmlns:w16se="http://schemas.microsoft.com/office/word/2015/wordml/symex" xmlns:wpg="http://schemas.microsoft.com/office/word/2010/wordprocessingGroup" xmlns:wpi="http://schemas.microsoft.com/office/word/2010/wordprocessingInk" xmlns:wne="http://schemas.microsoft.com/office/word/2006/wordml" xmlns:wps="http://schemas.microsoft.com/office/word/2010/wordprocessingShape" mc:Ignorable="w14 w15 w16se w16cid w16 w16cex w16sdtdh wp14">
+<w:endnotes xmlns:wpc="http://schemas.microsoft.com/office/word/2010/wordprocessingCanvas" xmlns:cx="http://schemas.microsoft.com/office/drawing/2014/chartex" xmlns:cx1="http://schemas.microsoft.com/office/drawing/2015/9/8/chartex" xmlns:cx2="http://schemas.microsoft.com/office/drawing/2015/10/21/chartex" xmlns:cx3="http://schemas.microsoft.com/office/drawing/2016/5/9/chartex" xmlns:cx4="http://schemas.microsoft.com/office/drawing/2016/5/10/chartex" xmlns:cx5="http://schemas.microsoft.com/office/drawing/2016/5/11/chartex" xmlns:cx6="http://schemas.microsoft.com/office/drawing/2016/5/12/chartex" xmlns:cx7="http://schemas.microsoft.com/office/drawing/2016/5/13/chartex" xmlns:cx8="http://schemas.microsoft.com/office/drawing/2016/5/14/chartex" xmlns:mc="http://schemas.openxmlformats.org/markup-compatibility/2006" xmlns:aink="http://schemas.microsoft.com/office/drawing/2016/ink" xmlns:am3d="http://schemas.microsoft.com/office/drawing/2017/model3d" xmlns:o="urn:schemas-microsoft-com:office:office" xmlns:r="http://schemas.openxmlformats.org/officeDocument/2006/relationships" xmlns:m="http://schemas.openxmlformats.org/officeDocument/2006/math" xmlns:v="urn:schemas-microsoft-com:vml" xmlns:wp14="http://schemas.microsoft.com/office/word/2010/wordprocessingDrawing" xmlns:wp="http://schemas.openxmlformats.org/drawingml/2006/wordprocessingDrawing" xmlns:w10="urn:schemas-microsoft-com:office:word" xmlns:w="http://schemas.openxmlformats.org/wordprocessingml/2006/main" xmlns:w14="http://schemas.microsoft.com/office/word/2010/wordml" xmlns:w15="http://schemas.microsoft.com/office/word/2012/wordml" xmlns:w16cex="http://schemas.microsoft.com/office/word/2018/wordml/cex" xmlns:w16cid="http://schemas.microsoft.com/office/word/2016/wordml/cid" xmlns:w16="http://schemas.microsoft.com/office/word/2018/wordml" xmlns:w16sdtdh="http://schemas.microsoft.com/office/word/2020/wordml/sdtdatahash" xmlns:w16se="http://schemas.microsoft.com/office/word/2015/wordml/symex" xmlns:wpg="http://schemas.microsoft.com/office/word/2010/wordprocessingGroup" xmlns:wpi="http://schemas.microsoft.com/office/word/2010/wordprocessingInk" xmlns:wne="http://schemas.microsoft.com/office/word/2006/wordml" xmlns:wps="http://schemas.microsoft.com/office/word/2010/wordprocessingShape" mc:Ignorable="w14 w15 w16se w16cid w16 w16cex w16sdtdh wp14">
   <w:endnote w:type="separator" w:id="-1">
     <w:p>
       <w:pPr>
@@ -958,10 +986,10 @@
 </file>
 
 <file path=word/footer1.xml><?xml version="1.0" encoding="utf-8"?>
-<w:ftr xmlns:wpc="http://schemas.microsoft.com/office/word/2010/wordprocessingCanvas" xmlns:cx="http://schemas.microsoft.com/office/drawing/2014/chartex" xmlns:cx1="http://schemas.microsoft.com/office/drawing/2015/9/8/chartex" xmlns:cx2="http://schemas.microsoft.com/office/drawing/2015/10/21/chartex" xmlns:cx3="http://schemas.microsoft.com/office/drawing/2016/5/9/chartex" xmlns:cx4="http://schemas.microsoft.com/office/drawing/2016/5/10/chartex" xmlns:cx5="http://schemas.microsoft.com/office/drawing/2016/5/11/chartex" xmlns:cx6="http://schemas.microsoft.com/office/drawing/2016/5/12/chartex" xmlns:cx7="http://schemas.microsoft.com/office/drawing/2016/5/13/chartex" xmlns:cx8="http://schemas.microsoft.com/office/drawing/2016/5/14/chartex" xmlns:mc="http://schemas.openxmlformats.org/markup-compatibility/2006" xmlns:aink="http://schemas.microsoft.com/office/drawing/2016/ink" xmlns:am3d="http://schemas.microsoft.com/office/drawing/2017/model3d" xmlns:o="urn:schemas-microsoft-com:office:office" xmlns:oel="http://schemas.microsoft.com/office/2019/extlst" xmlns:r="http://schemas.openxmlformats.org/officeDocument/2006/relationships" xmlns:m="http://schemas.openxmlformats.org/officeDocument/2006/math" xmlns:v="urn:schemas-microsoft-com:vml" xmlns:wp14="http://schemas.microsoft.com/office/word/2010/wordprocessingDrawing" xmlns:wp="http://schemas.openxmlformats.org/drawingml/2006/wordprocessingDrawing" xmlns:w10="urn:schemas-microsoft-com:office:word" xmlns:w="http://schemas.openxmlformats.org/wordprocessingml/2006/main" xmlns:w14="http://schemas.microsoft.com/office/word/2010/wordml" xmlns:w15="http://schemas.microsoft.com/office/word/2012/wordml" xmlns:w16cex="http://schemas.microsoft.com/office/word/2018/wordml/cex" xmlns:w16cid="http://schemas.microsoft.com/office/word/2016/wordml/cid" xmlns:w16="http://schemas.microsoft.com/office/word/2018/wordml" xmlns:w16sdtdh="http://schemas.microsoft.com/office/word/2020/wordml/sdtdatahash" xmlns:w16se="http://schemas.microsoft.com/office/word/2015/wordml/symex" xmlns:wpg="http://schemas.microsoft.com/office/word/2010/wordprocessingGroup" xmlns:wpi="http://schemas.microsoft.com/office/word/2010/wordprocessingInk" xmlns:wne="http://schemas.microsoft.com/office/word/2006/wordml" xmlns:wps="http://schemas.microsoft.com/office/word/2010/wordprocessingShape" mc:Ignorable="w14 w15 w16se w16cid w16 w16cex w16sdtdh wp14">
+<w:ftr xmlns:wpc="http://schemas.microsoft.com/office/word/2010/wordprocessingCanvas" xmlns:cx="http://schemas.microsoft.com/office/drawing/2014/chartex" xmlns:cx1="http://schemas.microsoft.com/office/drawing/2015/9/8/chartex" xmlns:cx2="http://schemas.microsoft.com/office/drawing/2015/10/21/chartex" xmlns:cx3="http://schemas.microsoft.com/office/drawing/2016/5/9/chartex" xmlns:cx4="http://schemas.microsoft.com/office/drawing/2016/5/10/chartex" xmlns:cx5="http://schemas.microsoft.com/office/drawing/2016/5/11/chartex" xmlns:cx6="http://schemas.microsoft.com/office/drawing/2016/5/12/chartex" xmlns:cx7="http://schemas.microsoft.com/office/drawing/2016/5/13/chartex" xmlns:cx8="http://schemas.microsoft.com/office/drawing/2016/5/14/chartex" xmlns:mc="http://schemas.openxmlformats.org/markup-compatibility/2006" xmlns:aink="http://schemas.microsoft.com/office/drawing/2016/ink" xmlns:am3d="http://schemas.microsoft.com/office/drawing/2017/model3d" xmlns:o="urn:schemas-microsoft-com:office:office" xmlns:r="http://schemas.openxmlformats.org/officeDocument/2006/relationships" xmlns:m="http://schemas.openxmlformats.org/officeDocument/2006/math" xmlns:v="urn:schemas-microsoft-com:vml" xmlns:wp14="http://schemas.microsoft.com/office/word/2010/wordprocessingDrawing" xmlns:wp="http://schemas.openxmlformats.org/drawingml/2006/wordprocessingDrawing" xmlns:w10="urn:schemas-microsoft-com:office:word" xmlns:w="http://schemas.openxmlformats.org/wordprocessingml/2006/main" xmlns:w14="http://schemas.microsoft.com/office/word/2010/wordml" xmlns:w15="http://schemas.microsoft.com/office/word/2012/wordml" xmlns:w16cex="http://schemas.microsoft.com/office/word/2018/wordml/cex" xmlns:w16cid="http://schemas.microsoft.com/office/word/2016/wordml/cid" xmlns:w16="http://schemas.microsoft.com/office/word/2018/wordml" xmlns:w16sdtdh="http://schemas.microsoft.com/office/word/2020/wordml/sdtdatahash" xmlns:w16se="http://schemas.microsoft.com/office/word/2015/wordml/symex" xmlns:wpg="http://schemas.microsoft.com/office/word/2010/wordprocessingGroup" xmlns:wpi="http://schemas.microsoft.com/office/word/2010/wordprocessingInk" xmlns:wne="http://schemas.microsoft.com/office/word/2006/wordml" xmlns:wps="http://schemas.microsoft.com/office/word/2010/wordprocessingShape" mc:Ignorable="w14 w15 w16se w16cid w16 w16cex w16sdtdh wp14">
   <w:p>
     <w:pPr>
-      <w:pStyle w:val="Stopka"/>
+      <w:pStyle w:val="Footer"/>
       <w:jc w:val="right"/>
     </w:pPr>
     <w:r>
@@ -1001,7 +1029,7 @@
 </file>
 
 <file path=word/footnotes.xml><?xml version="1.0" encoding="utf-8"?>
-<w:footnotes xmlns:wpc="http://schemas.microsoft.com/office/word/2010/wordprocessingCanvas" xmlns:cx="http://schemas.microsoft.com/office/drawing/2014/chartex" xmlns:cx1="http://schemas.microsoft.com/office/drawing/2015/9/8/chartex" xmlns:cx2="http://schemas.microsoft.com/office/drawing/2015/10/21/chartex" xmlns:cx3="http://schemas.microsoft.com/office/drawing/2016/5/9/chartex" xmlns:cx4="http://schemas.microsoft.com/office/drawing/2016/5/10/chartex" xmlns:cx5="http://schemas.microsoft.com/office/drawing/2016/5/11/chartex" xmlns:cx6="http://schemas.microsoft.com/office/drawing/2016/5/12/chartex" xmlns:cx7="http://schemas.microsoft.com/office/drawing/2016/5/13/chartex" xmlns:cx8="http://schemas.microsoft.com/office/drawing/2016/5/14/chartex" xmlns:mc="http://schemas.openxmlformats.org/markup-compatibility/2006" xmlns:aink="http://schemas.microsoft.com/office/drawing/2016/ink" xmlns:am3d="http://schemas.microsoft.com/office/drawing/2017/model3d" xmlns:o="urn:schemas-microsoft-com:office:office" xmlns:oel="http://schemas.microsoft.com/office/2019/extlst" xmlns:r="http://schemas.openxmlformats.org/officeDocument/2006/relationships" xmlns:m="http://schemas.openxmlformats.org/officeDocument/2006/math" xmlns:v="urn:schemas-microsoft-com:vml" xmlns:wp14="http://schemas.microsoft.com/office/word/2010/wordprocessingDrawing" xmlns:wp="http://schemas.openxmlformats.org/drawingml/2006/wordprocessingDrawing" xmlns:w10="urn:schemas-microsoft-com:office:word" xmlns:w="http://schemas.openxmlformats.org/wordprocessingml/2006/main" xmlns:w14="http://schemas.microsoft.com/office/word/2010/wordml" xmlns:w15="http://schemas.microsoft.com/office/word/2012/wordml" xmlns:w16cex="http://schemas.microsoft.com/office/word/2018/wordml/cex" xmlns:w16cid="http://schemas.microsoft.com/office/word/2016/wordml/cid" xmlns:w16="http://schemas.microsoft.com/office/word/2018/wordml" xmlns:w16sdtdh="http://schemas.microsoft.com/office/word/2020/wordml/sdtdatahash" xmlns:w16se="http://schemas.microsoft.com/office/word/2015/wordml/symex" xmlns:wpg="http://schemas.microsoft.com/office/word/2010/wordprocessingGroup" xmlns:wpi="http://schemas.microsoft.com/office/word/2010/wordprocessingInk" xmlns:wne="http://schemas.microsoft.com/office/word/2006/wordml" xmlns:wps="http://schemas.microsoft.com/office/word/2010/wordprocessingShape" mc:Ignorable="w14 w15 w16se w16cid w16 w16cex w16sdtdh wp14">
+<w:footnotes xmlns:wpc="http://schemas.microsoft.com/office/word/2010/wordprocessingCanvas" xmlns:cx="http://schemas.microsoft.com/office/drawing/2014/chartex" xmlns:cx1="http://schemas.microsoft.com/office/drawing/2015/9/8/chartex" xmlns:cx2="http://schemas.microsoft.com/office/drawing/2015/10/21/chartex" xmlns:cx3="http://schemas.microsoft.com/office/drawing/2016/5/9/chartex" xmlns:cx4="http://schemas.microsoft.com/office/drawing/2016/5/10/chartex" xmlns:cx5="http://schemas.microsoft.com/office/drawing/2016/5/11/chartex" xmlns:cx6="http://schemas.microsoft.com/office/drawing/2016/5/12/chartex" xmlns:cx7="http://schemas.microsoft.com/office/drawing/2016/5/13/chartex" xmlns:cx8="http://schemas.microsoft.com/office/drawing/2016/5/14/chartex" xmlns:mc="http://schemas.openxmlformats.org/markup-compatibility/2006" xmlns:aink="http://schemas.microsoft.com/office/drawing/2016/ink" xmlns:am3d="http://schemas.microsoft.com/office/drawing/2017/model3d" xmlns:o="urn:schemas-microsoft-com:office:office" xmlns:r="http://schemas.openxmlformats.org/officeDocument/2006/relationships" xmlns:m="http://schemas.openxmlformats.org/officeDocument/2006/math" xmlns:v="urn:schemas-microsoft-com:vml" xmlns:wp14="http://schemas.microsoft.com/office/word/2010/wordprocessingDrawing" xmlns:wp="http://schemas.openxmlformats.org/drawingml/2006/wordprocessingDrawing" xmlns:w10="urn:schemas-microsoft-com:office:word" xmlns:w="http://schemas.openxmlformats.org/wordprocessingml/2006/main" xmlns:w14="http://schemas.microsoft.com/office/word/2010/wordml" xmlns:w15="http://schemas.microsoft.com/office/word/2012/wordml" xmlns:w16cex="http://schemas.microsoft.com/office/word/2018/wordml/cex" xmlns:w16cid="http://schemas.microsoft.com/office/word/2016/wordml/cid" xmlns:w16="http://schemas.microsoft.com/office/word/2018/wordml" xmlns:w16sdtdh="http://schemas.microsoft.com/office/word/2020/wordml/sdtdatahash" xmlns:w16se="http://schemas.microsoft.com/office/word/2015/wordml/symex" xmlns:wpg="http://schemas.microsoft.com/office/word/2010/wordprocessingGroup" xmlns:wpi="http://schemas.microsoft.com/office/word/2010/wordprocessingInk" xmlns:wne="http://schemas.microsoft.com/office/word/2006/wordml" xmlns:wps="http://schemas.microsoft.com/office/word/2010/wordprocessingShape" mc:Ignorable="w14 w15 w16se w16cid w16 w16cex w16sdtdh wp14">
   <w:footnote w:type="separator" w:id="-1">
     <w:p>
       <w:pPr>
@@ -1026,10 +1054,10 @@
 </file>
 
 <file path=word/header1.xml><?xml version="1.0" encoding="utf-8"?>
-<w:hdr xmlns:wpc="http://schemas.microsoft.com/office/word/2010/wordprocessingCanvas" xmlns:cx="http://schemas.microsoft.com/office/drawing/2014/chartex" xmlns:cx1="http://schemas.microsoft.com/office/drawing/2015/9/8/chartex" xmlns:cx2="http://schemas.microsoft.com/office/drawing/2015/10/21/chartex" xmlns:cx3="http://schemas.microsoft.com/office/drawing/2016/5/9/chartex" xmlns:cx4="http://schemas.microsoft.com/office/drawing/2016/5/10/chartex" xmlns:cx5="http://schemas.microsoft.com/office/drawing/2016/5/11/chartex" xmlns:cx6="http://schemas.microsoft.com/office/drawing/2016/5/12/chartex" xmlns:cx7="http://schemas.microsoft.com/office/drawing/2016/5/13/chartex" xmlns:cx8="http://schemas.microsoft.com/office/drawing/2016/5/14/chartex" xmlns:mc="http://schemas.openxmlformats.org/markup-compatibility/2006" xmlns:aink="http://schemas.microsoft.com/office/drawing/2016/ink" xmlns:am3d="http://schemas.microsoft.com/office/drawing/2017/model3d" xmlns:o="urn:schemas-microsoft-com:office:office" xmlns:oel="http://schemas.microsoft.com/office/2019/extlst" xmlns:r="http://schemas.openxmlformats.org/officeDocument/2006/relationships" xmlns:m="http://schemas.openxmlformats.org/officeDocument/2006/math" xmlns:v="urn:schemas-microsoft-com:vml" xmlns:wp14="http://schemas.microsoft.com/office/word/2010/wordprocessingDrawing" xmlns:wp="http://schemas.openxmlformats.org/drawingml/2006/wordprocessingDrawing" xmlns:w10="urn:schemas-microsoft-com:office:word" xmlns:w="http://schemas.openxmlformats.org/wordprocessingml/2006/main" xmlns:w14="http://schemas.microsoft.com/office/word/2010/wordml" xmlns:w15="http://schemas.microsoft.com/office/word/2012/wordml" xmlns:w16cex="http://schemas.microsoft.com/office/word/2018/wordml/cex" xmlns:w16cid="http://schemas.microsoft.com/office/word/2016/wordml/cid" xmlns:w16="http://schemas.microsoft.com/office/word/2018/wordml" xmlns:w16sdtdh="http://schemas.microsoft.com/office/word/2020/wordml/sdtdatahash" xmlns:w16se="http://schemas.microsoft.com/office/word/2015/wordml/symex" xmlns:wpg="http://schemas.microsoft.com/office/word/2010/wordprocessingGroup" xmlns:wpi="http://schemas.microsoft.com/office/word/2010/wordprocessingInk" xmlns:wne="http://schemas.microsoft.com/office/word/2006/wordml" xmlns:wps="http://schemas.microsoft.com/office/word/2010/wordprocessingShape" mc:Ignorable="w14 w15 w16se w16cid w16 w16cex w16sdtdh wp14">
+<w:hdr xmlns:wpc="http://schemas.microsoft.com/office/word/2010/wordprocessingCanvas" xmlns:cx="http://schemas.microsoft.com/office/drawing/2014/chartex" xmlns:cx1="http://schemas.microsoft.com/office/drawing/2015/9/8/chartex" xmlns:cx2="http://schemas.microsoft.com/office/drawing/2015/10/21/chartex" xmlns:cx3="http://schemas.microsoft.com/office/drawing/2016/5/9/chartex" xmlns:cx4="http://schemas.microsoft.com/office/drawing/2016/5/10/chartex" xmlns:cx5="http://schemas.microsoft.com/office/drawing/2016/5/11/chartex" xmlns:cx6="http://schemas.microsoft.com/office/drawing/2016/5/12/chartex" xmlns:cx7="http://schemas.microsoft.com/office/drawing/2016/5/13/chartex" xmlns:cx8="http://schemas.microsoft.com/office/drawing/2016/5/14/chartex" xmlns:mc="http://schemas.openxmlformats.org/markup-compatibility/2006" xmlns:aink="http://schemas.microsoft.com/office/drawing/2016/ink" xmlns:am3d="http://schemas.microsoft.com/office/drawing/2017/model3d" xmlns:o="urn:schemas-microsoft-com:office:office" xmlns:r="http://schemas.openxmlformats.org/officeDocument/2006/relationships" xmlns:m="http://schemas.openxmlformats.org/officeDocument/2006/math" xmlns:v="urn:schemas-microsoft-com:vml" xmlns:wp14="http://schemas.microsoft.com/office/word/2010/wordprocessingDrawing" xmlns:wp="http://schemas.openxmlformats.org/drawingml/2006/wordprocessingDrawing" xmlns:w10="urn:schemas-microsoft-com:office:word" xmlns:w="http://schemas.openxmlformats.org/wordprocessingml/2006/main" xmlns:w14="http://schemas.microsoft.com/office/word/2010/wordml" xmlns:w15="http://schemas.microsoft.com/office/word/2012/wordml" xmlns:w16cex="http://schemas.microsoft.com/office/word/2018/wordml/cex" xmlns:w16cid="http://schemas.microsoft.com/office/word/2016/wordml/cid" xmlns:w16="http://schemas.microsoft.com/office/word/2018/wordml" xmlns:w16sdtdh="http://schemas.microsoft.com/office/word/2020/wordml/sdtdatahash" xmlns:w16se="http://schemas.microsoft.com/office/word/2015/wordml/symex" xmlns:wpg="http://schemas.microsoft.com/office/word/2010/wordprocessingGroup" xmlns:wpi="http://schemas.microsoft.com/office/word/2010/wordprocessingInk" xmlns:wne="http://schemas.microsoft.com/office/word/2006/wordml" xmlns:wps="http://schemas.microsoft.com/office/word/2010/wordprocessingShape" mc:Ignorable="w14 w15 w16se w16cid w16 w16cex w16sdtdh wp14">
   <w:p>
     <w:pPr>
-      <w:pStyle w:val="Nagwek"/>
+      <w:pStyle w:val="Header"/>
       <w:jc w:val="center"/>
     </w:pPr>
   </w:p>
@@ -1037,10 +1065,10 @@
 </file>
 
 <file path=word/header2.xml><?xml version="1.0" encoding="utf-8"?>
-<w:hdr xmlns:wpc="http://schemas.microsoft.com/office/word/2010/wordprocessingCanvas" xmlns:cx="http://schemas.microsoft.com/office/drawing/2014/chartex" xmlns:cx1="http://schemas.microsoft.com/office/drawing/2015/9/8/chartex" xmlns:cx2="http://schemas.microsoft.com/office/drawing/2015/10/21/chartex" xmlns:cx3="http://schemas.microsoft.com/office/drawing/2016/5/9/chartex" xmlns:cx4="http://schemas.microsoft.com/office/drawing/2016/5/10/chartex" xmlns:cx5="http://schemas.microsoft.com/office/drawing/2016/5/11/chartex" xmlns:cx6="http://schemas.microsoft.com/office/drawing/2016/5/12/chartex" xmlns:cx7="http://schemas.microsoft.com/office/drawing/2016/5/13/chartex" xmlns:cx8="http://schemas.microsoft.com/office/drawing/2016/5/14/chartex" xmlns:mc="http://schemas.openxmlformats.org/markup-compatibility/2006" xmlns:aink="http://schemas.microsoft.com/office/drawing/2016/ink" xmlns:am3d="http://schemas.microsoft.com/office/drawing/2017/model3d" xmlns:o="urn:schemas-microsoft-com:office:office" xmlns:oel="http://schemas.microsoft.com/office/2019/extlst" xmlns:r="http://schemas.openxmlformats.org/officeDocument/2006/relationships" xmlns:m="http://schemas.openxmlformats.org/officeDocument/2006/math" xmlns:v="urn:schemas-microsoft-com:vml" xmlns:wp14="http://schemas.microsoft.com/office/word/2010/wordprocessingDrawing" xmlns:wp="http://schemas.openxmlformats.org/drawingml/2006/wordprocessingDrawing" xmlns:w10="urn:schemas-microsoft-com:office:word" xmlns:w="http://schemas.openxmlformats.org/wordprocessingml/2006/main" xmlns:w14="http://schemas.microsoft.com/office/word/2010/wordml" xmlns:w15="http://schemas.microsoft.com/office/word/2012/wordml" xmlns:w16cex="http://schemas.microsoft.com/office/word/2018/wordml/cex" xmlns:w16cid="http://schemas.microsoft.com/office/word/2016/wordml/cid" xmlns:w16="http://schemas.microsoft.com/office/word/2018/wordml" xmlns:w16sdtdh="http://schemas.microsoft.com/office/word/2020/wordml/sdtdatahash" xmlns:w16se="http://schemas.microsoft.com/office/word/2015/wordml/symex" xmlns:wpg="http://schemas.microsoft.com/office/word/2010/wordprocessingGroup" xmlns:wpi="http://schemas.microsoft.com/office/word/2010/wordprocessingInk" xmlns:wne="http://schemas.microsoft.com/office/word/2006/wordml" xmlns:wps="http://schemas.microsoft.com/office/word/2010/wordprocessingShape" mc:Ignorable="w14 w15 w16se w16cid w16 w16cex w16sdtdh wp14">
+<w:hdr xmlns:wpc="http://schemas.microsoft.com/office/word/2010/wordprocessingCanvas" xmlns:cx="http://schemas.microsoft.com/office/drawing/2014/chartex" xmlns:cx1="http://schemas.microsoft.com/office/drawing/2015/9/8/chartex" xmlns:cx2="http://schemas.microsoft.com/office/drawing/2015/10/21/chartex" xmlns:cx3="http://schemas.microsoft.com/office/drawing/2016/5/9/chartex" xmlns:cx4="http://schemas.microsoft.com/office/drawing/2016/5/10/chartex" xmlns:cx5="http://schemas.microsoft.com/office/drawing/2016/5/11/chartex" xmlns:cx6="http://schemas.microsoft.com/office/drawing/2016/5/12/chartex" xmlns:cx7="http://schemas.microsoft.com/office/drawing/2016/5/13/chartex" xmlns:cx8="http://schemas.microsoft.com/office/drawing/2016/5/14/chartex" xmlns:mc="http://schemas.openxmlformats.org/markup-compatibility/2006" xmlns:aink="http://schemas.microsoft.com/office/drawing/2016/ink" xmlns:am3d="http://schemas.microsoft.com/office/drawing/2017/model3d" xmlns:o="urn:schemas-microsoft-com:office:office" xmlns:r="http://schemas.openxmlformats.org/officeDocument/2006/relationships" xmlns:m="http://schemas.openxmlformats.org/officeDocument/2006/math" xmlns:v="urn:schemas-microsoft-com:vml" xmlns:wp14="http://schemas.microsoft.com/office/word/2010/wordprocessingDrawing" xmlns:wp="http://schemas.openxmlformats.org/drawingml/2006/wordprocessingDrawing" xmlns:w10="urn:schemas-microsoft-com:office:word" xmlns:w="http://schemas.openxmlformats.org/wordprocessingml/2006/main" xmlns:w14="http://schemas.microsoft.com/office/word/2010/wordml" xmlns:w15="http://schemas.microsoft.com/office/word/2012/wordml" xmlns:w16cex="http://schemas.microsoft.com/office/word/2018/wordml/cex" xmlns:w16cid="http://schemas.microsoft.com/office/word/2016/wordml/cid" xmlns:w16="http://schemas.microsoft.com/office/word/2018/wordml" xmlns:w16sdtdh="http://schemas.microsoft.com/office/word/2020/wordml/sdtdatahash" xmlns:w16se="http://schemas.microsoft.com/office/word/2015/wordml/symex" xmlns:wpg="http://schemas.microsoft.com/office/word/2010/wordprocessingGroup" xmlns:wpi="http://schemas.microsoft.com/office/word/2010/wordprocessingInk" xmlns:wne="http://schemas.microsoft.com/office/word/2006/wordml" xmlns:wps="http://schemas.microsoft.com/office/word/2010/wordprocessingShape" mc:Ignorable="w14 w15 w16se w16cid w16 w16cex w16sdtdh wp14">
   <w:p>
     <w:pPr>
-      <w:pStyle w:val="Nagwek"/>
+      <w:pStyle w:val="Header"/>
     </w:pPr>
     <w:r>
       <w:rPr>
@@ -1057,6 +1085,7 @@
         <w15:appearance w15:val="hidden"/>
         <w:text/>
       </w:sdtPr>
+      <w:sdtEndPr/>
       <w:sdtContent>
         <w:proofErr w:type="spellStart"/>
         <w:r>
@@ -1070,7 +1099,7 @@
 </file>
 
 <file path=word/numbering.xml><?xml version="1.0" encoding="utf-8"?>
-<w:numbering xmlns:wpc="http://schemas.microsoft.com/office/word/2010/wordprocessingCanvas" xmlns:cx="http://schemas.microsoft.com/office/drawing/2014/chartex" xmlns:cx1="http://schemas.microsoft.com/office/drawing/2015/9/8/chartex" xmlns:cx2="http://schemas.microsoft.com/office/drawing/2015/10/21/chartex" xmlns:cx3="http://schemas.microsoft.com/office/drawing/2016/5/9/chartex" xmlns:cx4="http://schemas.microsoft.com/office/drawing/2016/5/10/chartex" xmlns:cx5="http://schemas.microsoft.com/office/drawing/2016/5/11/chartex" xmlns:cx6="http://schemas.microsoft.com/office/drawing/2016/5/12/chartex" xmlns:cx7="http://schemas.microsoft.com/office/drawing/2016/5/13/chartex" xmlns:cx8="http://schemas.microsoft.com/office/drawing/2016/5/14/chartex" xmlns:mc="http://schemas.openxmlformats.org/markup-compatibility/2006" xmlns:aink="http://schemas.microsoft.com/office/drawing/2016/ink" xmlns:am3d="http://schemas.microsoft.com/office/drawing/2017/model3d" xmlns:o="urn:schemas-microsoft-com:office:office" xmlns:oel="http://schemas.microsoft.com/office/2019/extlst" xmlns:r="http://schemas.openxmlformats.org/officeDocument/2006/relationships" xmlns:m="http://schemas.openxmlformats.org/officeDocument/2006/math" xmlns:v="urn:schemas-microsoft-com:vml" xmlns:wp14="http://schemas.microsoft.com/office/word/2010/wordprocessingDrawing" xmlns:wp="http://schemas.openxmlformats.org/drawingml/2006/wordprocessingDrawing" xmlns:w10="urn:schemas-microsoft-com:office:word" xmlns:w="http://schemas.openxmlformats.org/wordprocessingml/2006/main" xmlns:w14="http://schemas.microsoft.com/office/word/2010/wordml" xmlns:w15="http://schemas.microsoft.com/office/word/2012/wordml" xmlns:w16cex="http://schemas.microsoft.com/office/word/2018/wordml/cex" xmlns:w16cid="http://schemas.microsoft.com/office/word/2016/wordml/cid" xmlns:w16="http://schemas.microsoft.com/office/word/2018/wordml" xmlns:w16sdtdh="http://schemas.microsoft.com/office/word/2020/wordml/sdtdatahash" xmlns:w16se="http://schemas.microsoft.com/office/word/2015/wordml/symex" xmlns:wpg="http://schemas.microsoft.com/office/word/2010/wordprocessingGroup" xmlns:wpi="http://schemas.microsoft.com/office/word/2010/wordprocessingInk" xmlns:wne="http://schemas.microsoft.com/office/word/2006/wordml" xmlns:wps="http://schemas.microsoft.com/office/word/2010/wordprocessingShape" mc:Ignorable="w14 w15 w16se w16cid w16 w16cex w16sdtdh wp14">
+<w:numbering xmlns:wpc="http://schemas.microsoft.com/office/word/2010/wordprocessingCanvas" xmlns:cx="http://schemas.microsoft.com/office/drawing/2014/chartex" xmlns:cx1="http://schemas.microsoft.com/office/drawing/2015/9/8/chartex" xmlns:cx2="http://schemas.microsoft.com/office/drawing/2015/10/21/chartex" xmlns:cx3="http://schemas.microsoft.com/office/drawing/2016/5/9/chartex" xmlns:cx4="http://schemas.microsoft.com/office/drawing/2016/5/10/chartex" xmlns:cx5="http://schemas.microsoft.com/office/drawing/2016/5/11/chartex" xmlns:cx6="http://schemas.microsoft.com/office/drawing/2016/5/12/chartex" xmlns:cx7="http://schemas.microsoft.com/office/drawing/2016/5/13/chartex" xmlns:cx8="http://schemas.microsoft.com/office/drawing/2016/5/14/chartex" xmlns:mc="http://schemas.openxmlformats.org/markup-compatibility/2006" xmlns:aink="http://schemas.microsoft.com/office/drawing/2016/ink" xmlns:am3d="http://schemas.microsoft.com/office/drawing/2017/model3d" xmlns:o="urn:schemas-microsoft-com:office:office" xmlns:r="http://schemas.openxmlformats.org/officeDocument/2006/relationships" xmlns:m="http://schemas.openxmlformats.org/officeDocument/2006/math" xmlns:v="urn:schemas-microsoft-com:vml" xmlns:wp14="http://schemas.microsoft.com/office/word/2010/wordprocessingDrawing" xmlns:wp="http://schemas.openxmlformats.org/drawingml/2006/wordprocessingDrawing" xmlns:w10="urn:schemas-microsoft-com:office:word" xmlns:w="http://schemas.openxmlformats.org/wordprocessingml/2006/main" xmlns:w14="http://schemas.microsoft.com/office/word/2010/wordml" xmlns:w15="http://schemas.microsoft.com/office/word/2012/wordml" xmlns:w16cex="http://schemas.microsoft.com/office/word/2018/wordml/cex" xmlns:w16cid="http://schemas.microsoft.com/office/word/2016/wordml/cid" xmlns:w16="http://schemas.microsoft.com/office/word/2018/wordml" xmlns:w16sdtdh="http://schemas.microsoft.com/office/word/2020/wordml/sdtdatahash" xmlns:w16se="http://schemas.microsoft.com/office/word/2015/wordml/symex" xmlns:wpg="http://schemas.microsoft.com/office/word/2010/wordprocessingGroup" xmlns:wpi="http://schemas.microsoft.com/office/word/2010/wordprocessingInk" xmlns:wne="http://schemas.microsoft.com/office/word/2006/wordml" xmlns:wps="http://schemas.microsoft.com/office/word/2010/wordprocessingShape" mc:Ignorable="w14 w15 w16se w16cid w16 w16cex w16sdtdh wp14">
   <w:abstractNum w:abstractNumId="0" w15:restartNumberingAfterBreak="0">
     <w:nsid w:val="FFFFFF7C"/>
     <w:multiLevelType w:val="singleLevel"/>
@@ -1226,7 +1255,7 @@
     <w:lvl w:ilvl="0">
       <w:start w:val="1"/>
       <w:numFmt w:val="decimal"/>
-      <w:pStyle w:val="Listanumerowana"/>
+      <w:pStyle w:val="ListNumber"/>
       <w:lvlText w:val="%1."/>
       <w:lvlJc w:val="left"/>
       <w:pPr>
@@ -1244,7 +1273,7 @@
     <w:lvl w:ilvl="0">
       <w:start w:val="1"/>
       <w:numFmt w:val="bullet"/>
-      <w:pStyle w:val="Listapunktowana"/>
+      <w:pStyle w:val="ListBullet"/>
       <w:lvlText w:val=""/>
       <w:lvlJc w:val="left"/>
       <w:pPr>
@@ -1457,40 +1486,40 @@
       </w:rPr>
     </w:lvl>
   </w:abstractNum>
-  <w:num w:numId="1" w16cid:durableId="1193154030">
+  <w:num w:numId="1">
     <w:abstractNumId w:val="11"/>
   </w:num>
-  <w:num w:numId="2" w16cid:durableId="1040976997">
+  <w:num w:numId="2">
     <w:abstractNumId w:val="10"/>
   </w:num>
-  <w:num w:numId="3" w16cid:durableId="766577297">
+  <w:num w:numId="3">
     <w:abstractNumId w:val="9"/>
   </w:num>
-  <w:num w:numId="4" w16cid:durableId="1552617649">
+  <w:num w:numId="4">
     <w:abstractNumId w:val="8"/>
   </w:num>
-  <w:num w:numId="5" w16cid:durableId="741684658">
+  <w:num w:numId="5">
     <w:abstractNumId w:val="7"/>
   </w:num>
-  <w:num w:numId="6" w16cid:durableId="1346053633">
+  <w:num w:numId="6">
     <w:abstractNumId w:val="6"/>
   </w:num>
-  <w:num w:numId="7" w16cid:durableId="1901671135">
+  <w:num w:numId="7">
     <w:abstractNumId w:val="5"/>
   </w:num>
-  <w:num w:numId="8" w16cid:durableId="512114680">
+  <w:num w:numId="8">
     <w:abstractNumId w:val="4"/>
   </w:num>
-  <w:num w:numId="9" w16cid:durableId="491143523">
+  <w:num w:numId="9">
     <w:abstractNumId w:val="3"/>
   </w:num>
-  <w:num w:numId="10" w16cid:durableId="691998106">
+  <w:num w:numId="10">
     <w:abstractNumId w:val="2"/>
   </w:num>
-  <w:num w:numId="11" w16cid:durableId="1413623037">
+  <w:num w:numId="11">
     <w:abstractNumId w:val="1"/>
   </w:num>
-  <w:num w:numId="12" w16cid:durableId="986203720">
+  <w:num w:numId="12">
     <w:abstractNumId w:val="0"/>
   </w:num>
 </w:numbering>
@@ -1889,15 +1918,15 @@
     <w:lsdException w:name="Unresolved Mention" w:semiHidden="1" w:unhideWhenUsed="1"/>
     <w:lsdException w:name="Smart Link" w:semiHidden="1" w:unhideWhenUsed="1"/>
   </w:latentStyles>
-  <w:style w:type="paragraph" w:default="1" w:styleId="Normalny">
+  <w:style w:type="paragraph" w:default="1" w:styleId="Normal">
     <w:name w:val="Normal"/>
     <w:qFormat/>
     <w:rsid w:val="001A40E4"/>
   </w:style>
-  <w:style w:type="paragraph" w:styleId="Nagwek1">
+  <w:style w:type="paragraph" w:styleId="Heading1">
     <w:name w:val="heading 1"/>
-    <w:basedOn w:val="Normalny"/>
-    <w:link w:val="Nagwek1Znak"/>
+    <w:basedOn w:val="Normal"/>
+    <w:link w:val="Heading1Char"/>
     <w:uiPriority w:val="9"/>
     <w:qFormat/>
     <w:pPr>
@@ -1913,10 +1942,10 @@
       <w:szCs w:val="32"/>
     </w:rPr>
   </w:style>
-  <w:style w:type="paragraph" w:styleId="Nagwek2">
+  <w:style w:type="paragraph" w:styleId="Heading2">
     <w:name w:val="heading 2"/>
-    <w:basedOn w:val="Normalny"/>
-    <w:link w:val="Nagwek2Znak"/>
+    <w:basedOn w:val="Normal"/>
+    <w:link w:val="Heading2Char"/>
     <w:uiPriority w:val="9"/>
     <w:unhideWhenUsed/>
     <w:qFormat/>
@@ -1930,11 +1959,11 @@
       <w:szCs w:val="26"/>
     </w:rPr>
   </w:style>
-  <w:style w:type="paragraph" w:styleId="Nagwek3">
+  <w:style w:type="paragraph" w:styleId="Heading3">
     <w:name w:val="heading 3"/>
-    <w:basedOn w:val="Normalny"/>
-    <w:next w:val="Normalny"/>
-    <w:link w:val="Nagwek3Znak"/>
+    <w:basedOn w:val="Normal"/>
+    <w:next w:val="Normal"/>
+    <w:link w:val="Heading3Char"/>
     <w:uiPriority w:val="9"/>
     <w:semiHidden/>
     <w:unhideWhenUsed/>
@@ -1951,11 +1980,11 @@
       <w:szCs w:val="24"/>
     </w:rPr>
   </w:style>
-  <w:style w:type="paragraph" w:styleId="Nagwek4">
+  <w:style w:type="paragraph" w:styleId="Heading4">
     <w:name w:val="heading 4"/>
-    <w:basedOn w:val="Normalny"/>
-    <w:next w:val="Normalny"/>
-    <w:link w:val="Nagwek4Znak"/>
+    <w:basedOn w:val="Normal"/>
+    <w:next w:val="Normal"/>
+    <w:link w:val="Heading4Char"/>
     <w:uiPriority w:val="9"/>
     <w:semiHidden/>
     <w:unhideWhenUsed/>
@@ -1973,11 +2002,11 @@
       <w:color w:val="365F91" w:themeColor="accent1" w:themeShade="BF"/>
     </w:rPr>
   </w:style>
-  <w:style w:type="paragraph" w:styleId="Nagwek5">
+  <w:style w:type="paragraph" w:styleId="Heading5">
     <w:name w:val="heading 5"/>
-    <w:basedOn w:val="Normalny"/>
-    <w:next w:val="Normalny"/>
-    <w:link w:val="Nagwek5Znak"/>
+    <w:basedOn w:val="Normal"/>
+    <w:next w:val="Normal"/>
+    <w:link w:val="Heading5Char"/>
     <w:uiPriority w:val="9"/>
     <w:semiHidden/>
     <w:unhideWhenUsed/>
@@ -1994,11 +2023,11 @@
       <w:color w:val="365F91" w:themeColor="accent1" w:themeShade="BF"/>
     </w:rPr>
   </w:style>
-  <w:style w:type="paragraph" w:styleId="Nagwek6">
+  <w:style w:type="paragraph" w:styleId="Heading6">
     <w:name w:val="heading 6"/>
-    <w:basedOn w:val="Normalny"/>
-    <w:next w:val="Normalny"/>
-    <w:link w:val="Nagwek6Znak"/>
+    <w:basedOn w:val="Normal"/>
+    <w:next w:val="Normal"/>
+    <w:link w:val="Heading6Char"/>
     <w:uiPriority w:val="9"/>
     <w:semiHidden/>
     <w:unhideWhenUsed/>
@@ -2015,11 +2044,11 @@
       <w:color w:val="243F60" w:themeColor="accent1" w:themeShade="7F"/>
     </w:rPr>
   </w:style>
-  <w:style w:type="paragraph" w:styleId="Nagwek7">
+  <w:style w:type="paragraph" w:styleId="Heading7">
     <w:name w:val="heading 7"/>
-    <w:basedOn w:val="Normalny"/>
-    <w:next w:val="Normalny"/>
-    <w:link w:val="Nagwek7Znak"/>
+    <w:basedOn w:val="Normal"/>
+    <w:next w:val="Normal"/>
+    <w:link w:val="Heading7Char"/>
     <w:uiPriority w:val="9"/>
     <w:semiHidden/>
     <w:unhideWhenUsed/>
@@ -2038,11 +2067,11 @@
       <w:color w:val="243F60" w:themeColor="accent1" w:themeShade="7F"/>
     </w:rPr>
   </w:style>
-  <w:style w:type="paragraph" w:styleId="Nagwek8">
+  <w:style w:type="paragraph" w:styleId="Heading8">
     <w:name w:val="heading 8"/>
-    <w:basedOn w:val="Normalny"/>
-    <w:next w:val="Normalny"/>
-    <w:link w:val="Nagwek8Znak"/>
+    <w:basedOn w:val="Normal"/>
+    <w:next w:val="Normal"/>
+    <w:link w:val="Heading8Char"/>
     <w:uiPriority w:val="9"/>
     <w:semiHidden/>
     <w:unhideWhenUsed/>
@@ -2060,11 +2089,11 @@
       <w:szCs w:val="21"/>
     </w:rPr>
   </w:style>
-  <w:style w:type="paragraph" w:styleId="Nagwek9">
+  <w:style w:type="paragraph" w:styleId="Heading9">
     <w:name w:val="heading 9"/>
-    <w:basedOn w:val="Normalny"/>
-    <w:next w:val="Normalny"/>
-    <w:link w:val="Nagwek9Znak"/>
+    <w:basedOn w:val="Normal"/>
+    <w:next w:val="Normal"/>
+    <w:link w:val="Heading9Char"/>
     <w:uiPriority w:val="9"/>
     <w:semiHidden/>
     <w:unhideWhenUsed/>
@@ -2084,13 +2113,13 @@
       <w:szCs w:val="21"/>
     </w:rPr>
   </w:style>
-  <w:style w:type="character" w:default="1" w:styleId="Domylnaczcionkaakapitu">
+  <w:style w:type="character" w:default="1" w:styleId="DefaultParagraphFont">
     <w:name w:val="Default Paragraph Font"/>
     <w:uiPriority w:val="1"/>
     <w:semiHidden/>
     <w:unhideWhenUsed/>
   </w:style>
-  <w:style w:type="table" w:default="1" w:styleId="Standardowy">
+  <w:style w:type="table" w:default="1" w:styleId="TableNormal">
     <w:name w:val="Normal Table"/>
     <w:uiPriority w:val="99"/>
     <w:semiHidden/>
@@ -2105,15 +2134,15 @@
       </w:tblCellMar>
     </w:tblPr>
   </w:style>
-  <w:style w:type="numbering" w:default="1" w:styleId="Bezlisty">
+  <w:style w:type="numbering" w:default="1" w:styleId="NoList">
     <w:name w:val="No List"/>
     <w:uiPriority w:val="99"/>
     <w:semiHidden/>
     <w:unhideWhenUsed/>
   </w:style>
-  <w:style w:type="character" w:styleId="Tytuksiki">
+  <w:style w:type="character" w:styleId="BookTitle">
     <w:name w:val="Book Title"/>
-    <w:basedOn w:val="Domylnaczcionkaakapitu"/>
+    <w:basedOn w:val="DefaultParagraphFont"/>
     <w:uiPriority w:val="33"/>
     <w:semiHidden/>
     <w:unhideWhenUsed/>
@@ -2126,9 +2155,9 @@
       <w:spacing w:val="0"/>
     </w:rPr>
   </w:style>
-  <w:style w:type="character" w:styleId="Odwoanieintensywne">
+  <w:style w:type="character" w:styleId="IntenseReference">
     <w:name w:val="Intense Reference"/>
-    <w:basedOn w:val="Domylnaczcionkaakapitu"/>
+    <w:basedOn w:val="DefaultParagraphFont"/>
     <w:uiPriority w:val="32"/>
     <w:semiHidden/>
     <w:unhideWhenUsed/>
@@ -2143,9 +2172,9 @@
       <w:spacing w:val="0"/>
     </w:rPr>
   </w:style>
-  <w:style w:type="paragraph" w:styleId="Listapunktowana">
+  <w:style w:type="paragraph" w:styleId="ListBullet">
     <w:name w:val="List Bullet"/>
-    <w:basedOn w:val="Normalny"/>
+    <w:basedOn w:val="Normal"/>
     <w:uiPriority w:val="10"/>
     <w:pPr>
       <w:numPr>
@@ -2153,9 +2182,9 @@
       </w:numPr>
     </w:pPr>
   </w:style>
-  <w:style w:type="paragraph" w:styleId="Listanumerowana">
+  <w:style w:type="paragraph" w:styleId="ListNumber">
     <w:name w:val="List Number"/>
-    <w:basedOn w:val="Normalny"/>
+    <w:basedOn w:val="Normal"/>
     <w:uiPriority w:val="10"/>
     <w:pPr>
       <w:numPr>
@@ -2163,9 +2192,9 @@
       </w:numPr>
     </w:pPr>
   </w:style>
-  <w:style w:type="character" w:styleId="Odwoaniedokomentarza">
+  <w:style w:type="character" w:styleId="CommentReference">
     <w:name w:val="annotation reference"/>
-    <w:basedOn w:val="Domylnaczcionkaakapitu"/>
+    <w:basedOn w:val="DefaultParagraphFont"/>
     <w:uiPriority w:val="99"/>
     <w:semiHidden/>
     <w:unhideWhenUsed/>
@@ -2174,10 +2203,10 @@
       <w:szCs w:val="16"/>
     </w:rPr>
   </w:style>
-  <w:style w:type="paragraph" w:styleId="Tekstkomentarza">
+  <w:style w:type="paragraph" w:styleId="CommentText">
     <w:name w:val="annotation text"/>
-    <w:basedOn w:val="Normalny"/>
-    <w:link w:val="TekstkomentarzaZnak"/>
+    <w:basedOn w:val="Normal"/>
+    <w:link w:val="CommentTextChar"/>
     <w:uiPriority w:val="99"/>
     <w:semiHidden/>
     <w:unhideWhenUsed/>
@@ -2189,10 +2218,10 @@
       <w:lang w:eastAsia="en-US"/>
     </w:rPr>
   </w:style>
-  <w:style w:type="character" w:customStyle="1" w:styleId="TekstkomentarzaZnak">
-    <w:name w:val="Tekst komentarza Znak"/>
-    <w:basedOn w:val="Domylnaczcionkaakapitu"/>
-    <w:link w:val="Tekstkomentarza"/>
+  <w:style w:type="character" w:customStyle="1" w:styleId="CommentTextChar">
+    <w:name w:val="Comment Text Char"/>
+    <w:basedOn w:val="DefaultParagraphFont"/>
+    <w:link w:val="CommentText"/>
     <w:uiPriority w:val="99"/>
     <w:semiHidden/>
     <w:rPr>
@@ -2200,7 +2229,7 @@
       <w:lang w:eastAsia="en-US"/>
     </w:rPr>
   </w:style>
-  <w:style w:type="paragraph" w:styleId="Bezodstpw">
+  <w:style w:type="paragraph" w:styleId="NoSpacing">
     <w:name w:val="No Spacing"/>
     <w:uiPriority w:val="1"/>
     <w:semiHidden/>
@@ -2210,23 +2239,23 @@
       <w:spacing w:before="0" w:after="0"/>
     </w:pPr>
   </w:style>
-  <w:style w:type="paragraph" w:styleId="Stopka">
+  <w:style w:type="paragraph" w:styleId="Footer">
     <w:name w:val="footer"/>
-    <w:basedOn w:val="Normalny"/>
-    <w:link w:val="StopkaZnak"/>
+    <w:basedOn w:val="Normal"/>
+    <w:link w:val="FooterChar"/>
     <w:uiPriority w:val="99"/>
     <w:unhideWhenUsed/>
   </w:style>
-  <w:style w:type="character" w:customStyle="1" w:styleId="StopkaZnak">
-    <w:name w:val="Stopka Znak"/>
-    <w:basedOn w:val="Domylnaczcionkaakapitu"/>
-    <w:link w:val="Stopka"/>
+  <w:style w:type="character" w:customStyle="1" w:styleId="FooterChar">
+    <w:name w:val="Footer Char"/>
+    <w:basedOn w:val="DefaultParagraphFont"/>
+    <w:link w:val="Footer"/>
     <w:uiPriority w:val="99"/>
   </w:style>
-  <w:style w:type="character" w:customStyle="1" w:styleId="Nagwek3Znak">
-    <w:name w:val="Nagłówek 3 Znak"/>
-    <w:basedOn w:val="Domylnaczcionkaakapitu"/>
-    <w:link w:val="Nagwek3"/>
+  <w:style w:type="character" w:customStyle="1" w:styleId="Heading3Char">
+    <w:name w:val="Heading 3 Char"/>
+    <w:basedOn w:val="DefaultParagraphFont"/>
+    <w:link w:val="Heading3"/>
     <w:uiPriority w:val="9"/>
     <w:semiHidden/>
     <w:rPr>
@@ -2235,19 +2264,19 @@
       <w:szCs w:val="24"/>
     </w:rPr>
   </w:style>
-  <w:style w:type="character" w:styleId="Tekstzastpczy">
+  <w:style w:type="character" w:styleId="PlaceholderText">
     <w:name w:val="Placeholder Text"/>
-    <w:basedOn w:val="Domylnaczcionkaakapitu"/>
+    <w:basedOn w:val="DefaultParagraphFont"/>
     <w:uiPriority w:val="99"/>
     <w:semiHidden/>
     <w:rPr>
       <w:color w:val="808080"/>
     </w:rPr>
   </w:style>
-  <w:style w:type="character" w:customStyle="1" w:styleId="Nagwek4Znak">
-    <w:name w:val="Nagłówek 4 Znak"/>
-    <w:basedOn w:val="Domylnaczcionkaakapitu"/>
-    <w:link w:val="Nagwek4"/>
+  <w:style w:type="character" w:customStyle="1" w:styleId="Heading4Char">
+    <w:name w:val="Heading 4 Char"/>
+    <w:basedOn w:val="DefaultParagraphFont"/>
+    <w:link w:val="Heading4"/>
     <w:uiPriority w:val="9"/>
     <w:semiHidden/>
     <w:rPr>
@@ -2257,10 +2286,10 @@
       <w:color w:val="365F91" w:themeColor="accent1" w:themeShade="BF"/>
     </w:rPr>
   </w:style>
-  <w:style w:type="character" w:customStyle="1" w:styleId="Nagwek8Znak">
-    <w:name w:val="Nagłówek 8 Znak"/>
-    <w:basedOn w:val="Domylnaczcionkaakapitu"/>
-    <w:link w:val="Nagwek8"/>
+  <w:style w:type="character" w:customStyle="1" w:styleId="Heading8Char">
+    <w:name w:val="Heading 8 Char"/>
+    <w:basedOn w:val="DefaultParagraphFont"/>
+    <w:link w:val="Heading8"/>
     <w:uiPriority w:val="9"/>
     <w:semiHidden/>
     <w:rPr>
@@ -2270,10 +2299,10 @@
       <w:szCs w:val="21"/>
     </w:rPr>
   </w:style>
-  <w:style w:type="character" w:customStyle="1" w:styleId="Nagwek9Znak">
-    <w:name w:val="Nagłówek 9 Znak"/>
-    <w:basedOn w:val="Domylnaczcionkaakapitu"/>
-    <w:link w:val="Nagwek9"/>
+  <w:style w:type="character" w:customStyle="1" w:styleId="Heading9Char">
+    <w:name w:val="Heading 9 Char"/>
+    <w:basedOn w:val="DefaultParagraphFont"/>
+    <w:link w:val="Heading9"/>
     <w:uiPriority w:val="9"/>
     <w:semiHidden/>
     <w:rPr>
@@ -2285,10 +2314,10 @@
       <w:szCs w:val="21"/>
     </w:rPr>
   </w:style>
-  <w:style w:type="paragraph" w:styleId="Nagwekspisutreci">
+  <w:style w:type="paragraph" w:styleId="TOCHeading">
     <w:name w:val="TOC Heading"/>
-    <w:basedOn w:val="Nagwek1"/>
-    <w:next w:val="Normalny"/>
+    <w:basedOn w:val="Heading1"/>
+    <w:next w:val="Normal"/>
     <w:uiPriority w:val="39"/>
     <w:semiHidden/>
     <w:unhideWhenUsed/>
@@ -2298,10 +2327,10 @@
       <w:outlineLvl w:val="9"/>
     </w:pPr>
   </w:style>
-  <w:style w:type="paragraph" w:styleId="Nagwek">
+  <w:style w:type="paragraph" w:styleId="Header">
     <w:name w:val="header"/>
-    <w:basedOn w:val="Normalny"/>
-    <w:link w:val="NagwekZnak"/>
+    <w:basedOn w:val="Normal"/>
+    <w:link w:val="HeaderChar"/>
     <w:uiPriority w:val="99"/>
     <w:unhideWhenUsed/>
     <w:pPr>
@@ -2313,20 +2342,20 @@
       <w:sz w:val="28"/>
     </w:rPr>
   </w:style>
-  <w:style w:type="character" w:customStyle="1" w:styleId="NagwekZnak">
-    <w:name w:val="Nagłówek Znak"/>
-    <w:basedOn w:val="Domylnaczcionkaakapitu"/>
-    <w:link w:val="Nagwek"/>
+  <w:style w:type="character" w:customStyle="1" w:styleId="HeaderChar">
+    <w:name w:val="Header Char"/>
+    <w:basedOn w:val="DefaultParagraphFont"/>
+    <w:link w:val="Header"/>
     <w:uiPriority w:val="99"/>
     <w:rPr>
       <w:b/>
       <w:sz w:val="28"/>
     </w:rPr>
   </w:style>
-  <w:style w:type="paragraph" w:styleId="Tekstdymka">
+  <w:style w:type="paragraph" w:styleId="BalloonText">
     <w:name w:val="Balloon Text"/>
-    <w:basedOn w:val="Normalny"/>
-    <w:link w:val="TekstdymkaZnak"/>
+    <w:basedOn w:val="Normal"/>
+    <w:link w:val="BalloonTextChar"/>
     <w:uiPriority w:val="99"/>
     <w:semiHidden/>
     <w:unhideWhenUsed/>
@@ -2339,10 +2368,10 @@
       <w:szCs w:val="18"/>
     </w:rPr>
   </w:style>
-  <w:style w:type="character" w:customStyle="1" w:styleId="TekstdymkaZnak">
-    <w:name w:val="Tekst dymka Znak"/>
-    <w:basedOn w:val="Domylnaczcionkaakapitu"/>
-    <w:link w:val="Tekstdymka"/>
+  <w:style w:type="character" w:customStyle="1" w:styleId="BalloonTextChar">
+    <w:name w:val="Balloon Text Char"/>
+    <w:basedOn w:val="DefaultParagraphFont"/>
+    <w:link w:val="BalloonText"/>
     <w:uiPriority w:val="99"/>
     <w:semiHidden/>
     <w:rPr>
@@ -2352,9 +2381,9 @@
       <w:lang w:eastAsia="en-US"/>
     </w:rPr>
   </w:style>
-  <w:style w:type="table" w:styleId="Zwykatabela4">
+  <w:style w:type="table" w:styleId="PlainTable4">
     <w:name w:val="Plain Table 4"/>
-    <w:basedOn w:val="Standardowy"/>
+    <w:basedOn w:val="TableNormal"/>
     <w:uiPriority w:val="44"/>
     <w:pPr>
       <w:spacing w:after="0"/>
@@ -2400,9 +2429,9 @@
       </w:tcPr>
     </w:tblStylePr>
   </w:style>
-  <w:style w:type="table" w:styleId="Zwykatabela3">
+  <w:style w:type="table" w:styleId="PlainTable3">
     <w:name w:val="Plain Table 3"/>
-    <w:basedOn w:val="Standardowy"/>
+    <w:basedOn w:val="TableNormal"/>
     <w:uiPriority w:val="43"/>
     <w:pPr>
       <w:spacing w:after="0"/>
@@ -2492,10 +2521,10 @@
       </w:tcPr>
     </w:tblStylePr>
   </w:style>
-  <w:style w:type="character" w:customStyle="1" w:styleId="Nagwek1Znak">
-    <w:name w:val="Nagłówek 1 Znak"/>
-    <w:basedOn w:val="Domylnaczcionkaakapitu"/>
-    <w:link w:val="Nagwek1"/>
+  <w:style w:type="character" w:customStyle="1" w:styleId="Heading1Char">
+    <w:name w:val="Heading 1 Char"/>
+    <w:basedOn w:val="DefaultParagraphFont"/>
+    <w:link w:val="Heading1"/>
     <w:uiPriority w:val="9"/>
     <w:rsid w:val="00761239"/>
     <w:rPr>
@@ -2506,10 +2535,10 @@
       <w:szCs w:val="32"/>
     </w:rPr>
   </w:style>
-  <w:style w:type="character" w:customStyle="1" w:styleId="Nagwek2Znak">
-    <w:name w:val="Nagłówek 2 Znak"/>
-    <w:basedOn w:val="Domylnaczcionkaakapitu"/>
-    <w:link w:val="Nagwek2"/>
+  <w:style w:type="character" w:customStyle="1" w:styleId="Heading2Char">
+    <w:name w:val="Heading 2 Char"/>
+    <w:basedOn w:val="DefaultParagraphFont"/>
+    <w:link w:val="Heading2"/>
     <w:uiPriority w:val="9"/>
     <w:rPr>
       <w:rFonts w:asciiTheme="majorHAnsi" w:eastAsiaTheme="majorEastAsia" w:hAnsiTheme="majorHAnsi" w:cstheme="majorBidi"/>
@@ -2517,9 +2546,9 @@
       <w:szCs w:val="26"/>
     </w:rPr>
   </w:style>
-  <w:style w:type="table" w:styleId="Zwykatabela1">
+  <w:style w:type="table" w:styleId="PlainTable1">
     <w:name w:val="Plain Table 1"/>
-    <w:basedOn w:val="Standardowy"/>
+    <w:basedOn w:val="TableNormal"/>
     <w:uiPriority w:val="41"/>
     <w:rsid w:val="008A6F05"/>
     <w:pPr>
@@ -2580,9 +2609,9 @@
       </w:tcPr>
     </w:tblStylePr>
   </w:style>
-  <w:style w:type="table" w:styleId="Tabela-Siatka">
+  <w:style w:type="table" w:styleId="TableGrid">
     <w:name w:val="Table Grid"/>
-    <w:basedOn w:val="Standardowy"/>
+    <w:basedOn w:val="TableNormal"/>
     <w:uiPriority w:val="39"/>
     <w:rsid w:val="00973885"/>
     <w:tblPr>
@@ -2596,9 +2625,9 @@
       </w:tblBorders>
     </w:tblPr>
   </w:style>
-  <w:style w:type="table" w:styleId="Siatkatabelijasna">
+  <w:style w:type="table" w:styleId="TableGridLight">
     <w:name w:val="Grid Table Light"/>
-    <w:basedOn w:val="Standardowy"/>
+    <w:basedOn w:val="TableNormal"/>
     <w:uiPriority w:val="40"/>
     <w:rsid w:val="00973885"/>
     <w:tblPr>
@@ -2612,10 +2641,10 @@
       </w:tblBorders>
     </w:tblPr>
   </w:style>
-  <w:style w:type="character" w:customStyle="1" w:styleId="Nagwek5Znak">
-    <w:name w:val="Nagłówek 5 Znak"/>
-    <w:basedOn w:val="Domylnaczcionkaakapitu"/>
-    <w:link w:val="Nagwek5"/>
+  <w:style w:type="character" w:customStyle="1" w:styleId="Heading5Char">
+    <w:name w:val="Heading 5 Char"/>
+    <w:basedOn w:val="DefaultParagraphFont"/>
+    <w:link w:val="Heading5"/>
     <w:uiPriority w:val="9"/>
     <w:semiHidden/>
     <w:rsid w:val="001A40E4"/>
@@ -2624,9 +2653,9 @@
       <w:color w:val="365F91" w:themeColor="accent1" w:themeShade="BF"/>
     </w:rPr>
   </w:style>
-  <w:style w:type="character" w:styleId="Wyrnienieintensywne">
+  <w:style w:type="character" w:styleId="IntenseEmphasis">
     <w:name w:val="Intense Emphasis"/>
-    <w:basedOn w:val="Domylnaczcionkaakapitu"/>
+    <w:basedOn w:val="DefaultParagraphFont"/>
     <w:uiPriority w:val="21"/>
     <w:semiHidden/>
     <w:unhideWhenUsed/>
@@ -2638,11 +2667,11 @@
       <w:color w:val="365F91" w:themeColor="accent1" w:themeShade="BF"/>
     </w:rPr>
   </w:style>
-  <w:style w:type="paragraph" w:styleId="Cytatintensywny">
+  <w:style w:type="paragraph" w:styleId="IntenseQuote">
     <w:name w:val="Intense Quote"/>
-    <w:basedOn w:val="Normalny"/>
-    <w:next w:val="Normalny"/>
-    <w:link w:val="CytatintensywnyZnak"/>
+    <w:basedOn w:val="Normal"/>
+    <w:next w:val="Normal"/>
+    <w:link w:val="IntenseQuoteChar"/>
     <w:uiPriority w:val="30"/>
     <w:semiHidden/>
     <w:unhideWhenUsed/>
@@ -2663,10 +2692,10 @@
       <w:color w:val="365F91" w:themeColor="accent1" w:themeShade="BF"/>
     </w:rPr>
   </w:style>
-  <w:style w:type="character" w:customStyle="1" w:styleId="CytatintensywnyZnak">
-    <w:name w:val="Cytat intensywny Znak"/>
-    <w:basedOn w:val="Domylnaczcionkaakapitu"/>
-    <w:link w:val="Cytatintensywny"/>
+  <w:style w:type="character" w:customStyle="1" w:styleId="IntenseQuoteChar">
+    <w:name w:val="Intense Quote Char"/>
+    <w:basedOn w:val="DefaultParagraphFont"/>
+    <w:link w:val="IntenseQuote"/>
     <w:uiPriority w:val="30"/>
     <w:semiHidden/>
     <w:rsid w:val="001A40E4"/>
@@ -2676,9 +2705,9 @@
       <w:color w:val="365F91" w:themeColor="accent1" w:themeShade="BF"/>
     </w:rPr>
   </w:style>
-  <w:style w:type="paragraph" w:styleId="Tekstblokowy">
+  <w:style w:type="paragraph" w:styleId="BlockText">
     <w:name w:val="Block Text"/>
-    <w:basedOn w:val="Normalny"/>
+    <w:basedOn w:val="Normal"/>
     <w:uiPriority w:val="99"/>
     <w:semiHidden/>
     <w:unhideWhenUsed/>
@@ -2700,7 +2729,7 @@
   </w:style>
   <w:style w:type="character" w:customStyle="1" w:styleId="Nierozpoznanawzmianka1">
     <w:name w:val="Nierozpoznana wzmianka1"/>
-    <w:basedOn w:val="Domylnaczcionkaakapitu"/>
+    <w:basedOn w:val="DefaultParagraphFont"/>
     <w:uiPriority w:val="99"/>
     <w:semiHidden/>
     <w:unhideWhenUsed/>
@@ -2710,10 +2739,10 @@
       <w:shd w:val="clear" w:color="auto" w:fill="E6E6E6"/>
     </w:rPr>
   </w:style>
-  <w:style w:type="paragraph" w:styleId="Legenda">
+  <w:style w:type="paragraph" w:styleId="Caption">
     <w:name w:val="caption"/>
-    <w:basedOn w:val="Normalny"/>
-    <w:next w:val="Normalny"/>
+    <w:basedOn w:val="Normal"/>
+    <w:next w:val="Normal"/>
     <w:uiPriority w:val="35"/>
     <w:semiHidden/>
     <w:unhideWhenUsed/>
@@ -2730,9 +2759,9 @@
       <w:szCs w:val="18"/>
     </w:rPr>
   </w:style>
-  <w:style w:type="character" w:styleId="Uwydatnienie">
+  <w:style w:type="character" w:styleId="Emphasis">
     <w:name w:val="Emphasis"/>
-    <w:basedOn w:val="Domylnaczcionkaakapitu"/>
+    <w:basedOn w:val="DefaultParagraphFont"/>
     <w:uiPriority w:val="20"/>
     <w:semiHidden/>
     <w:unhideWhenUsed/>
@@ -2743,10 +2772,10 @@
       <w:iCs/>
     </w:rPr>
   </w:style>
-  <w:style w:type="character" w:customStyle="1" w:styleId="Nagwek6Znak">
-    <w:name w:val="Nagłówek 6 Znak"/>
-    <w:basedOn w:val="Domylnaczcionkaakapitu"/>
-    <w:link w:val="Nagwek6"/>
+  <w:style w:type="character" w:customStyle="1" w:styleId="Heading6Char">
+    <w:name w:val="Heading 6 Char"/>
+    <w:basedOn w:val="DefaultParagraphFont"/>
+    <w:link w:val="Heading6"/>
     <w:uiPriority w:val="9"/>
     <w:semiHidden/>
     <w:rsid w:val="005443BE"/>
@@ -2755,10 +2784,10 @@
       <w:color w:val="243F60" w:themeColor="accent1" w:themeShade="7F"/>
     </w:rPr>
   </w:style>
-  <w:style w:type="character" w:customStyle="1" w:styleId="Nagwek7Znak">
-    <w:name w:val="Nagłówek 7 Znak"/>
-    <w:basedOn w:val="Domylnaczcionkaakapitu"/>
-    <w:link w:val="Nagwek7"/>
+  <w:style w:type="character" w:customStyle="1" w:styleId="Heading7Char">
+    <w:name w:val="Heading 7 Char"/>
+    <w:basedOn w:val="DefaultParagraphFont"/>
+    <w:link w:val="Heading7"/>
     <w:uiPriority w:val="9"/>
     <w:semiHidden/>
     <w:rsid w:val="005443BE"/>
@@ -2769,9 +2798,9 @@
       <w:color w:val="243F60" w:themeColor="accent1" w:themeShade="7F"/>
     </w:rPr>
   </w:style>
-  <w:style w:type="paragraph" w:styleId="Akapitzlist">
+  <w:style w:type="paragraph" w:styleId="ListParagraph">
     <w:name w:val="List Paragraph"/>
-    <w:basedOn w:val="Normalny"/>
+    <w:basedOn w:val="Normal"/>
     <w:uiPriority w:val="34"/>
     <w:semiHidden/>
     <w:unhideWhenUsed/>
@@ -2782,11 +2811,11 @@
       <w:contextualSpacing/>
     </w:pPr>
   </w:style>
-  <w:style w:type="paragraph" w:styleId="Cytat">
+  <w:style w:type="paragraph" w:styleId="Quote">
     <w:name w:val="Quote"/>
-    <w:basedOn w:val="Normalny"/>
-    <w:next w:val="Normalny"/>
-    <w:link w:val="CytatZnak"/>
+    <w:basedOn w:val="Normal"/>
+    <w:next w:val="Normal"/>
+    <w:link w:val="QuoteChar"/>
     <w:uiPriority w:val="29"/>
     <w:semiHidden/>
     <w:unhideWhenUsed/>
@@ -2803,10 +2832,10 @@
       <w:color w:val="404040" w:themeColor="text1" w:themeTint="BF"/>
     </w:rPr>
   </w:style>
-  <w:style w:type="character" w:customStyle="1" w:styleId="CytatZnak">
-    <w:name w:val="Cytat Znak"/>
-    <w:basedOn w:val="Domylnaczcionkaakapitu"/>
-    <w:link w:val="Cytat"/>
+  <w:style w:type="character" w:customStyle="1" w:styleId="QuoteChar">
+    <w:name w:val="Quote Char"/>
+    <w:basedOn w:val="DefaultParagraphFont"/>
+    <w:link w:val="Quote"/>
     <w:uiPriority w:val="29"/>
     <w:semiHidden/>
     <w:rsid w:val="005443BE"/>
@@ -2816,9 +2845,9 @@
       <w:color w:val="404040" w:themeColor="text1" w:themeTint="BF"/>
     </w:rPr>
   </w:style>
-  <w:style w:type="character" w:styleId="Pogrubienie">
+  <w:style w:type="character" w:styleId="Strong">
     <w:name w:val="Strong"/>
-    <w:basedOn w:val="Domylnaczcionkaakapitu"/>
+    <w:basedOn w:val="DefaultParagraphFont"/>
     <w:uiPriority w:val="22"/>
     <w:semiHidden/>
     <w:unhideWhenUsed/>
@@ -2829,11 +2858,11 @@
       <w:bCs/>
     </w:rPr>
   </w:style>
-  <w:style w:type="paragraph" w:styleId="Podtytu">
+  <w:style w:type="paragraph" w:styleId="Subtitle">
     <w:name w:val="Subtitle"/>
-    <w:basedOn w:val="Normalny"/>
-    <w:next w:val="Normalny"/>
-    <w:link w:val="PodtytuZnak"/>
+    <w:basedOn w:val="Normal"/>
+    <w:next w:val="Normal"/>
+    <w:link w:val="SubtitleChar"/>
     <w:uiPriority w:val="11"/>
     <w:semiHidden/>
     <w:unhideWhenUsed/>
@@ -2852,10 +2881,10 @@
       <w:szCs w:val="22"/>
     </w:rPr>
   </w:style>
-  <w:style w:type="character" w:customStyle="1" w:styleId="PodtytuZnak">
-    <w:name w:val="Podtytuł Znak"/>
-    <w:basedOn w:val="Domylnaczcionkaakapitu"/>
-    <w:link w:val="Podtytu"/>
+  <w:style w:type="character" w:customStyle="1" w:styleId="SubtitleChar">
+    <w:name w:val="Subtitle Char"/>
+    <w:basedOn w:val="DefaultParagraphFont"/>
+    <w:link w:val="Subtitle"/>
     <w:uiPriority w:val="11"/>
     <w:semiHidden/>
     <w:rsid w:val="005443BE"/>
@@ -2866,9 +2895,9 @@
       <w:szCs w:val="22"/>
     </w:rPr>
   </w:style>
-  <w:style w:type="character" w:styleId="Wyrnieniedelikatne">
+  <w:style w:type="character" w:styleId="SubtleEmphasis">
     <w:name w:val="Subtle Emphasis"/>
-    <w:basedOn w:val="Domylnaczcionkaakapitu"/>
+    <w:basedOn w:val="DefaultParagraphFont"/>
     <w:uiPriority w:val="19"/>
     <w:semiHidden/>
     <w:unhideWhenUsed/>
@@ -2880,9 +2909,9 @@
       <w:color w:val="404040" w:themeColor="text1" w:themeTint="BF"/>
     </w:rPr>
   </w:style>
-  <w:style w:type="character" w:styleId="Odwoaniedelikatne">
+  <w:style w:type="character" w:styleId="SubtleReference">
     <w:name w:val="Subtle Reference"/>
-    <w:basedOn w:val="Domylnaczcionkaakapitu"/>
+    <w:basedOn w:val="DefaultParagraphFont"/>
     <w:uiPriority w:val="31"/>
     <w:semiHidden/>
     <w:unhideWhenUsed/>
@@ -2893,11 +2922,11 @@
       <w:color w:val="5A5A5A" w:themeColor="text1" w:themeTint="A5"/>
     </w:rPr>
   </w:style>
-  <w:style w:type="paragraph" w:styleId="Tytu">
+  <w:style w:type="paragraph" w:styleId="Title">
     <w:name w:val="Title"/>
-    <w:basedOn w:val="Normalny"/>
-    <w:next w:val="Normalny"/>
-    <w:link w:val="TytuZnak"/>
+    <w:basedOn w:val="Normal"/>
+    <w:next w:val="Normal"/>
+    <w:link w:val="TitleChar"/>
     <w:uiPriority w:val="10"/>
     <w:semiHidden/>
     <w:unhideWhenUsed/>
@@ -2915,10 +2944,10 @@
       <w:szCs w:val="56"/>
     </w:rPr>
   </w:style>
-  <w:style w:type="character" w:customStyle="1" w:styleId="TytuZnak">
-    <w:name w:val="Tytuł Znak"/>
-    <w:basedOn w:val="Domylnaczcionkaakapitu"/>
-    <w:link w:val="Tytu"/>
+  <w:style w:type="character" w:customStyle="1" w:styleId="TitleChar">
+    <w:name w:val="Title Char"/>
+    <w:basedOn w:val="DefaultParagraphFont"/>
+    <w:link w:val="Title"/>
     <w:uiPriority w:val="10"/>
     <w:semiHidden/>
     <w:rsid w:val="005443BE"/>
@@ -2930,10 +2959,10 @@
       <w:szCs w:val="56"/>
     </w:rPr>
   </w:style>
-  <w:style w:type="paragraph" w:styleId="Tekstprzypisukocowego">
+  <w:style w:type="paragraph" w:styleId="EndnoteText">
     <w:name w:val="endnote text"/>
-    <w:basedOn w:val="Normalny"/>
-    <w:link w:val="TekstprzypisukocowegoZnak"/>
+    <w:basedOn w:val="Normal"/>
+    <w:link w:val="EndnoteTextChar"/>
     <w:uiPriority w:val="99"/>
     <w:semiHidden/>
     <w:unhideWhenUsed/>
@@ -2942,17 +2971,17 @@
       <w:spacing w:before="0" w:after="0"/>
     </w:pPr>
   </w:style>
-  <w:style w:type="character" w:customStyle="1" w:styleId="TekstprzypisukocowegoZnak">
-    <w:name w:val="Tekst przypisu końcowego Znak"/>
-    <w:basedOn w:val="Domylnaczcionkaakapitu"/>
-    <w:link w:val="Tekstprzypisukocowego"/>
+  <w:style w:type="character" w:customStyle="1" w:styleId="EndnoteTextChar">
+    <w:name w:val="Endnote Text Char"/>
+    <w:basedOn w:val="DefaultParagraphFont"/>
+    <w:link w:val="EndnoteText"/>
     <w:uiPriority w:val="99"/>
     <w:semiHidden/>
     <w:rsid w:val="005642DE"/>
   </w:style>
-  <w:style w:type="character" w:styleId="Odwoanieprzypisukocowego">
+  <w:style w:type="character" w:styleId="EndnoteReference">
     <w:name w:val="endnote reference"/>
-    <w:basedOn w:val="Domylnaczcionkaakapitu"/>
+    <w:basedOn w:val="DefaultParagraphFont"/>
     <w:uiPriority w:val="99"/>
     <w:semiHidden/>
     <w:unhideWhenUsed/>
@@ -2961,9 +2990,9 @@
       <w:vertAlign w:val="superscript"/>
     </w:rPr>
   </w:style>
-  <w:style w:type="character" w:styleId="Hipercze">
+  <w:style w:type="character" w:styleId="Hyperlink">
     <w:name w:val="Hyperlink"/>
-    <w:basedOn w:val="Domylnaczcionkaakapitu"/>
+    <w:basedOn w:val="DefaultParagraphFont"/>
     <w:uiPriority w:val="99"/>
     <w:unhideWhenUsed/>
     <w:rsid w:val="00032A6D"/>
@@ -2972,9 +3001,9 @@
       <w:u w:val="single"/>
     </w:rPr>
   </w:style>
-  <w:style w:type="character" w:styleId="Nierozpoznanawzmianka">
+  <w:style w:type="character" w:styleId="UnresolvedMention">
     <w:name w:val="Unresolved Mention"/>
-    <w:basedOn w:val="Domylnaczcionkaakapitu"/>
+    <w:basedOn w:val="DefaultParagraphFont"/>
     <w:uiPriority w:val="99"/>
     <w:semiHidden/>
     <w:unhideWhenUsed/>
@@ -2982,6 +3011,18 @@
     <w:rPr>
       <w:color w:val="605E5C"/>
       <w:shd w:val="clear" w:color="auto" w:fill="E1DFDD"/>
+    </w:rPr>
+  </w:style>
+  <w:style w:type="character" w:styleId="FollowedHyperlink">
+    <w:name w:val="FollowedHyperlink"/>
+    <w:basedOn w:val="DefaultParagraphFont"/>
+    <w:uiPriority w:val="99"/>
+    <w:semiHidden/>
+    <w:unhideWhenUsed/>
+    <w:rsid w:val="0030265C"/>
+    <w:rPr>
+      <w:color w:val="800080" w:themeColor="followedHyperlink"/>
+      <w:u w:val="single"/>
     </w:rPr>
   </w:style>
 </w:styles>

</xml_diff>